<commit_message>
Calculated temp diff and merged it into a single file with z planes
</commit_message>
<xml_diff>
--- a/Incom 2026/INNCOM_2026.docx
+++ b/Incom 2026/INNCOM_2026.docx
@@ -179,23 +179,13 @@
               </w:rPr>
               <w:t xml:space="preserve"> </w:t>
             </w:r>
-            <w:proofErr w:type="spellStart"/>
             <w:r>
               <w:rPr>
                 <w:rFonts w:ascii="Times New Roman" w:hAnsi="Times New Roman" w:cs="Times New Roman"/>
                 <w:sz w:val="20"/>
                 <w:szCs w:val="20"/>
               </w:rPr>
-              <w:t>i</w:t>
-            </w:r>
-            <w:proofErr w:type="spellEnd"/>
-            <w:r>
-              <w:rPr>
-                <w:rFonts w:ascii="Times New Roman" w:hAnsi="Times New Roman" w:cs="Times New Roman"/>
-                <w:sz w:val="20"/>
-                <w:szCs w:val="20"/>
-              </w:rPr>
-              <w:t xml:space="preserve"> (dimensionless)</w:t>
+              <w:t>i (dimensionless)</w:t>
             </w:r>
           </w:p>
         </w:tc>
@@ -261,23 +251,13 @@
               </w:rPr>
               <w:t xml:space="preserve">Bias vector for layer </w:t>
             </w:r>
-            <w:proofErr w:type="spellStart"/>
             <w:r>
               <w:rPr>
                 <w:rFonts w:ascii="Times New Roman" w:hAnsi="Times New Roman" w:cs="Times New Roman"/>
                 <w:sz w:val="20"/>
                 <w:szCs w:val="20"/>
               </w:rPr>
-              <w:t>i</w:t>
-            </w:r>
-            <w:proofErr w:type="spellEnd"/>
-            <w:r>
-              <w:rPr>
-                <w:rFonts w:ascii="Times New Roman" w:hAnsi="Times New Roman" w:cs="Times New Roman"/>
-                <w:sz w:val="20"/>
-                <w:szCs w:val="20"/>
-              </w:rPr>
-              <w:t xml:space="preserve"> (dimensionless)</w:t>
+              <w:t>i (dimensionless)</w:t>
             </w:r>
           </w:p>
         </w:tc>
@@ -307,9 +287,8 @@
                 <w:sz w:val="20"/>
                 <w:szCs w:val="20"/>
               </w:rPr>
-              <w:t>̂</w:t>
+              <w:t>̂y</w:t>
             </w:r>
-            <w:proofErr w:type="spellStart"/>
             <w:r>
               <w:rPr>
                 <w:rFonts w:ascii="Times New Roman" w:hAnsi="Times New Roman" w:cs="Times New Roman"/>
@@ -317,21 +296,10 @@
                 <w:iCs/>
                 <w:sz w:val="20"/>
                 <w:szCs w:val="20"/>
-              </w:rPr>
-              <w:t>y</w:t>
-            </w:r>
-            <w:r>
-              <w:rPr>
-                <w:rFonts w:ascii="Times New Roman" w:hAnsi="Times New Roman" w:cs="Times New Roman"/>
-                <w:i/>
-                <w:iCs/>
-                <w:sz w:val="20"/>
-                <w:szCs w:val="20"/>
                 <w:vertAlign w:val="subscript"/>
               </w:rPr>
               <w:t>i</w:t>
             </w:r>
-            <w:proofErr w:type="spellEnd"/>
           </w:p>
           <w:p>
             <w:pPr>
@@ -357,7 +325,6 @@
                 <w:vertAlign w:val="subscript"/>
               </w:rPr>
             </w:pPr>
-            <w:proofErr w:type="spellStart"/>
             <w:r>
               <w:rPr>
                 <w:rFonts w:ascii="Times New Roman" w:hAnsi="Times New Roman" w:cs="Times New Roman"/>
@@ -379,7 +346,6 @@
               </w:rPr>
               <w:t>i</w:t>
             </w:r>
-            <w:proofErr w:type="spellEnd"/>
           </w:p>
           <w:p>
             <w:pPr>
@@ -445,16 +411,7 @@
                 <w:sz w:val="20"/>
                 <w:szCs w:val="20"/>
               </w:rPr>
-              <w:t xml:space="preserve">Predicted temperature for the </w:t>
-            </w:r>
-            <w:proofErr w:type="spellStart"/>
-            <w:r>
-              <w:rPr>
-                <w:rFonts w:ascii="Times New Roman" w:hAnsi="Times New Roman" w:cs="Times New Roman"/>
-                <w:sz w:val="20"/>
-                <w:szCs w:val="20"/>
-              </w:rPr>
-              <w:t>i</w:t>
+              <w:t>Predicted temperature for the i</w:t>
             </w:r>
             <w:r>
               <w:rPr>
@@ -465,7 +422,6 @@
               </w:rPr>
               <w:t>th</w:t>
             </w:r>
-            <w:proofErr w:type="spellEnd"/>
             <w:r>
               <w:rPr>
                 <w:rFonts w:ascii="Times New Roman" w:hAnsi="Times New Roman" w:cs="Times New Roman"/>
@@ -498,16 +454,7 @@
                 <w:sz w:val="20"/>
                 <w:szCs w:val="20"/>
               </w:rPr>
-              <w:t xml:space="preserve">Ground truth temperature for the </w:t>
-            </w:r>
-            <w:proofErr w:type="spellStart"/>
-            <w:r>
-              <w:rPr>
-                <w:rFonts w:ascii="Times New Roman" w:hAnsi="Times New Roman" w:cs="Times New Roman"/>
-                <w:sz w:val="20"/>
-                <w:szCs w:val="20"/>
-              </w:rPr>
-              <w:t>i</w:t>
+              <w:t>Ground truth temperature for the i</w:t>
             </w:r>
             <w:r>
               <w:rPr>
@@ -518,7 +465,6 @@
               </w:rPr>
               <w:t>th</w:t>
             </w:r>
-            <w:proofErr w:type="spellEnd"/>
             <w:r>
               <w:rPr>
                 <w:rFonts w:ascii="Times New Roman" w:hAnsi="Times New Roman" w:cs="Times New Roman"/>
@@ -687,7 +633,6 @@
                 <w:vertAlign w:val="subscript"/>
               </w:rPr>
             </w:pPr>
-            <w:proofErr w:type="spellStart"/>
             <w:r>
               <w:rPr>
                 <w:rFonts w:ascii="Times New Roman" w:hAnsi="Times New Roman" w:cs="Times New Roman"/>
@@ -709,7 +654,6 @@
               </w:rPr>
               <w:t>Huber</w:t>
             </w:r>
-            <w:proofErr w:type="spellEnd"/>
           </w:p>
           <w:p>
             <w:pPr>
@@ -862,7 +806,6 @@
                 <w:szCs w:val="20"/>
               </w:rPr>
             </w:pPr>
-            <w:proofErr w:type="spellStart"/>
             <w:r>
               <w:rPr>
                 <w:rFonts w:ascii="Times New Roman" w:hAnsi="Times New Roman" w:cs="Times New Roman"/>
@@ -873,7 +816,6 @@
               </w:rPr>
               <w:t>src</w:t>
             </w:r>
-            <w:proofErr w:type="spellEnd"/>
           </w:p>
           <w:p>
             <w:pPr>
@@ -886,7 +828,6 @@
                 <w:szCs w:val="20"/>
               </w:rPr>
             </w:pPr>
-            <w:proofErr w:type="spellStart"/>
             <w:r>
               <w:rPr>
                 <w:rFonts w:ascii="Times New Roman" w:hAnsi="Times New Roman" w:cs="Times New Roman"/>
@@ -897,7 +838,6 @@
               </w:rPr>
               <w:t>tgt</w:t>
             </w:r>
-            <w:proofErr w:type="spellEnd"/>
           </w:p>
         </w:tc>
         <w:tc>
@@ -1013,43 +953,22 @@
         </w:rPr>
         <w:t>△</w:t>
       </w:r>
-      <w:proofErr w:type="gramStart"/>
       <w:r>
         <w:rPr>
           <w:rFonts w:ascii="Cambria" w:hAnsi="Cambria" w:cs="Times New Roman"/>
           <w:sz w:val="20"/>
           <w:szCs w:val="20"/>
         </w:rPr>
-        <w:t>T(</w:t>
-      </w:r>
-      <w:proofErr w:type="gramEnd"/>
+        <w:t>T(x, y, z</w:t>
+      </w:r>
       <w:r>
         <w:rPr>
           <w:rFonts w:ascii="Cambria" w:hAnsi="Cambria" w:cs="Times New Roman"/>
           <w:sz w:val="20"/>
           <w:szCs w:val="20"/>
-        </w:rPr>
-        <w:t>x, y, z</w:t>
-      </w:r>
-      <w:proofErr w:type="gramStart"/>
-      <w:r>
-        <w:rPr>
-          <w:rFonts w:ascii="Cambria" w:hAnsi="Cambria" w:cs="Times New Roman"/>
-          <w:sz w:val="20"/>
-          <w:szCs w:val="20"/>
           <w:vertAlign w:val="subscript"/>
         </w:rPr>
-        <w:t>1,2,…</w:t>
-      </w:r>
-      <w:proofErr w:type="gramEnd"/>
-      <w:r>
-        <w:rPr>
-          <w:rFonts w:ascii="Cambria" w:hAnsi="Cambria" w:cs="Times New Roman"/>
-          <w:sz w:val="20"/>
-          <w:szCs w:val="20"/>
-          <w:vertAlign w:val="subscript"/>
-        </w:rPr>
-        <w:t>,6</w:t>
+        <w:t>1,2,…,6</w:t>
       </w:r>
       <w:r>
         <w:rPr>
@@ -1221,31 +1140,7 @@
         <w:t>Inverse Distance Weighting (IDW)</w:t>
       </w:r>
       <w:r>
-        <w:t xml:space="preserve"> was applied using </w:t>
-      </w:r>
-      <w:proofErr w:type="spellStart"/>
-      <w:r>
-        <w:t>cKDTree</w:t>
-      </w:r>
-      <w:proofErr w:type="spellEnd"/>
-      <w:r>
-        <w:t xml:space="preserve"> for efficient </w:t>
-      </w:r>
-      <w:proofErr w:type="spellStart"/>
-      <w:r>
-        <w:t>neighbor</w:t>
-      </w:r>
-      <w:proofErr w:type="spellEnd"/>
-      <w:r>
-        <w:t xml:space="preserve"> search. For each target point, the temperature was interpolated from its 10 nearest </w:t>
-      </w:r>
-      <w:proofErr w:type="spellStart"/>
-      <w:r>
-        <w:t>neighbors</w:t>
-      </w:r>
-      <w:proofErr w:type="spellEnd"/>
-      <w:r>
-        <w:t>, with weights inversely proportional to the square of the distance (p=2p = 2p=2). This provided a consistent temperature field over the Z = 0 plane, essential for ∆T computation.</w:t>
+        <w:t xml:space="preserve"> was applied using cKDTree for efficient neighbor search. For each target point, the temperature was interpolated from its 10 nearest neighbors, with weights inversely proportional to the square of the distance (p=2p = 2p=2). This provided a consistent temperature field over the Z = 0 plane, essential for ∆T computation.</w:t>
       </w:r>
     </w:p>
     <w:p>
@@ -1466,19 +1361,7 @@
         <w:rPr>
           <w:rFonts w:eastAsiaTheme="minorEastAsia"/>
         </w:rPr>
-        <w:t xml:space="preserve">ANN model for </w:t>
-      </w:r>
-      <w:r>
-        <w:rPr>
-          <w:rFonts w:eastAsiaTheme="minorEastAsia"/>
-        </w:rPr>
-        <w:t>∆T</w:t>
-      </w:r>
-      <w:r>
-        <w:rPr>
-          <w:rFonts w:eastAsiaTheme="minorEastAsia"/>
-        </w:rPr>
-        <w:t xml:space="preserve"> prediction</w:t>
+        <w:t>ANN model for ∆T prediction</w:t>
       </w:r>
     </w:p>
     <w:p>
@@ -1621,27 +1504,7 @@
         <w:rPr>
           <w:rFonts w:eastAsiaTheme="minorEastAsia"/>
         </w:rPr>
-        <w:t xml:space="preserve"> with gradient clipping (</w:t>
-      </w:r>
-      <w:proofErr w:type="spellStart"/>
-      <w:r>
-        <w:rPr>
-          <w:rFonts w:eastAsiaTheme="minorEastAsia"/>
-        </w:rPr>
-        <w:t>clipnorm</w:t>
-      </w:r>
-      <w:proofErr w:type="spellEnd"/>
-      <w:r>
-        <w:rPr>
-          <w:rFonts w:eastAsiaTheme="minorEastAsia"/>
-        </w:rPr>
-        <w:t xml:space="preserve"> = 1.0). Two loss metrics were used</w:t>
-      </w:r>
-      <w:r>
-        <w:rPr>
-          <w:rFonts w:eastAsiaTheme="minorEastAsia"/>
-        </w:rPr>
-        <w:t xml:space="preserve"> given in eq. </w:t>
+        <w:t xml:space="preserve"> with gradient clipping (clipnorm = 1.0). Two loss metrics were used given in eq. </w:t>
       </w:r>
       <w:r>
         <w:t>Early stopping and learning rate scheduling improved convergence and prevented overfitting.</w:t>
@@ -1720,16 +1583,16 @@
           <w:sz w:val="20"/>
           <w:szCs w:val="20"/>
         </w:rPr>
-        <w:t xml:space="preserve">an distance is given by </w:t>
-      </w:r>
-      <w:proofErr w:type="spellStart"/>
+        <w:t>an distance is given by d</w:t>
+      </w:r>
       <w:r>
         <w:rPr>
           <w:rFonts w:ascii="Times New Roman" w:eastAsiaTheme="minorEastAsia" w:hAnsi="Times New Roman" w:cs="Times New Roman"/>
           <w:sz w:val="20"/>
           <w:szCs w:val="20"/>
-        </w:rPr>
-        <w:t>d</w:t>
+          <w:vertAlign w:val="subscript"/>
+        </w:rPr>
+        <w:t>ji</w:t>
       </w:r>
       <w:r>
         <w:rPr>
@@ -1738,34 +1601,32 @@
           <w:szCs w:val="20"/>
           <w:vertAlign w:val="subscript"/>
         </w:rPr>
-        <w:t>ji</w:t>
-      </w:r>
-      <w:proofErr w:type="spellEnd"/>
+        <w:t xml:space="preserve"> </w:t>
+      </w:r>
       <w:r>
         <w:rPr>
           <w:rFonts w:ascii="Times New Roman" w:eastAsiaTheme="minorEastAsia" w:hAnsi="Times New Roman" w:cs="Times New Roman"/>
           <w:sz w:val="20"/>
           <w:szCs w:val="20"/>
-          <w:vertAlign w:val="subscript"/>
-        </w:rPr>
-        <w:t xml:space="preserve"> </w:t>
+        </w:rPr>
+        <w:t>between j</w:t>
       </w:r>
       <w:r>
         <w:rPr>
           <w:rFonts w:ascii="Times New Roman" w:eastAsiaTheme="minorEastAsia" w:hAnsi="Times New Roman" w:cs="Times New Roman"/>
           <w:sz w:val="20"/>
           <w:szCs w:val="20"/>
-        </w:rPr>
-        <w:t xml:space="preserve">between </w:t>
-      </w:r>
-      <w:proofErr w:type="spellStart"/>
+          <w:vertAlign w:val="superscript"/>
+        </w:rPr>
+        <w:t>th</w:t>
+      </w:r>
       <w:r>
         <w:rPr>
           <w:rFonts w:ascii="Times New Roman" w:eastAsiaTheme="minorEastAsia" w:hAnsi="Times New Roman" w:cs="Times New Roman"/>
           <w:sz w:val="20"/>
           <w:szCs w:val="20"/>
         </w:rPr>
-        <w:t>j</w:t>
+        <w:t xml:space="preserve"> and i</w:t>
       </w:r>
       <w:r>
         <w:rPr>
@@ -1776,34 +1637,6 @@
         </w:rPr>
         <w:t>th</w:t>
       </w:r>
-      <w:proofErr w:type="spellEnd"/>
-      <w:r>
-        <w:rPr>
-          <w:rFonts w:ascii="Times New Roman" w:eastAsiaTheme="minorEastAsia" w:hAnsi="Times New Roman" w:cs="Times New Roman"/>
-          <w:sz w:val="20"/>
-          <w:szCs w:val="20"/>
-        </w:rPr>
-        <w:t xml:space="preserve"> and </w:t>
-      </w:r>
-      <w:proofErr w:type="spellStart"/>
-      <w:r>
-        <w:rPr>
-          <w:rFonts w:ascii="Times New Roman" w:eastAsiaTheme="minorEastAsia" w:hAnsi="Times New Roman" w:cs="Times New Roman"/>
-          <w:sz w:val="20"/>
-          <w:szCs w:val="20"/>
-        </w:rPr>
-        <w:t>i</w:t>
-      </w:r>
-      <w:r>
-        <w:rPr>
-          <w:rFonts w:ascii="Times New Roman" w:eastAsiaTheme="minorEastAsia" w:hAnsi="Times New Roman" w:cs="Times New Roman"/>
-          <w:sz w:val="20"/>
-          <w:szCs w:val="20"/>
-          <w:vertAlign w:val="superscript"/>
-        </w:rPr>
-        <w:t>th</w:t>
-      </w:r>
-      <w:proofErr w:type="spellEnd"/>
       <w:r>
         <w:rPr>
           <w:rFonts w:ascii="Times New Roman" w:eastAsiaTheme="minorEastAsia" w:hAnsi="Times New Roman" w:cs="Times New Roman"/>
@@ -3309,7 +3142,6 @@
         </w:rPr>
         <w:t>(</w:t>
       </w:r>
-      <w:proofErr w:type="gramStart"/>
       <w:r>
         <w:rPr>
           <w:rFonts w:ascii="Times New Roman" w:eastAsiaTheme="minorEastAsia" w:hAnsi="Times New Roman" w:cs="Times New Roman"/>
@@ -3326,7 +3158,6 @@
         </w:rPr>
         <w:t>)</w:t>
       </w:r>
-      <w:proofErr w:type="gramEnd"/>
     </w:p>
     <w:p>
       <w:pPr>
@@ -3564,7 +3395,7 @@
           <w:sz w:val="20"/>
           <w:szCs w:val="20"/>
         </w:rPr>
-        <w:t>.</w:t>
+        <w:t xml:space="preserve"> with least error.</w:t>
       </w:r>
     </w:p>
     <w:p>
@@ -3617,37 +3448,6 @@
     <w:p>
       <w:pPr>
         <w:spacing w:after="0" w:line="240" w:lineRule="auto"/>
-        <w:ind w:firstLine="284"/>
-        <w:jc w:val="both"/>
-        <w:rPr>
-          <w:rFonts w:ascii="Times New Roman" w:hAnsi="Times New Roman" w:cs="Times New Roman"/>
-          <w:sz w:val="20"/>
-          <w:szCs w:val="20"/>
-        </w:rPr>
-      </w:pPr>
-      <w:r>
-        <w:rPr>
-          <w:rFonts w:ascii="Times New Roman" w:hAnsi="Times New Roman" w:cs="Times New Roman"/>
-          <w:sz w:val="20"/>
-          <w:szCs w:val="20"/>
-        </w:rPr>
-        <w:t>Tables should be pasted within the text column as follows.</w:t>
-      </w:r>
-    </w:p>
-    <w:p>
-      <w:pPr>
-        <w:spacing w:after="0" w:line="240" w:lineRule="auto"/>
-        <w:jc w:val="both"/>
-        <w:rPr>
-          <w:rFonts w:ascii="Times New Roman" w:hAnsi="Times New Roman" w:cs="Times New Roman"/>
-          <w:sz w:val="20"/>
-          <w:szCs w:val="20"/>
-        </w:rPr>
-      </w:pPr>
-    </w:p>
-    <w:p>
-      <w:pPr>
-        <w:spacing w:after="0" w:line="240" w:lineRule="auto"/>
         <w:jc w:val="center"/>
         <w:rPr>
           <w:rFonts w:ascii="Times New Roman" w:hAnsi="Times New Roman" w:cs="Times New Roman"/>
@@ -3665,7 +3465,6 @@
         </w:rPr>
         <w:t xml:space="preserve">Table 1: </w:t>
       </w:r>
-      <w:proofErr w:type="spellStart"/>
       <w:r>
         <w:rPr>
           <w:rFonts w:ascii="Times New Roman" w:hAnsi="Times New Roman" w:cs="Times New Roman"/>
@@ -3673,22 +3472,12 @@
           <w:sz w:val="20"/>
           <w:szCs w:val="20"/>
         </w:rPr>
-        <w:t>Yearwise</w:t>
-      </w:r>
-      <w:proofErr w:type="spellEnd"/>
-      <w:r>
-        <w:rPr>
-          <w:rFonts w:ascii="Times New Roman" w:hAnsi="Times New Roman" w:cs="Times New Roman"/>
-          <w:b/>
-          <w:sz w:val="20"/>
-          <w:szCs w:val="20"/>
-        </w:rPr>
-        <w:t xml:space="preserve"> distribution of the quantity</w:t>
+        <w:t>Distribution of loss metrics at different runtime</w:t>
       </w:r>
     </w:p>
     <w:tbl>
       <w:tblPr>
-        <w:tblW w:w="1920" w:type="dxa"/>
+        <w:tblW w:w="4385" w:type="dxa"/>
         <w:jc w:val="center"/>
         <w:tblBorders>
           <w:top w:val="single" w:sz="4" w:space="0" w:color="auto"/>
@@ -3701,8 +3490,11 @@
         <w:tblLook w:val="04A0" w:firstRow="1" w:lastRow="0" w:firstColumn="1" w:lastColumn="0" w:noHBand="0" w:noVBand="1"/>
       </w:tblPr>
       <w:tblGrid>
-        <w:gridCol w:w="960"/>
-        <w:gridCol w:w="960"/>
+        <w:gridCol w:w="839"/>
+        <w:gridCol w:w="945"/>
+        <w:gridCol w:w="766"/>
+        <w:gridCol w:w="890"/>
+        <w:gridCol w:w="945"/>
       </w:tblGrid>
       <w:tr>
         <w:trPr>
@@ -3711,7 +3503,37 @@
         </w:trPr>
         <w:tc>
           <w:tcPr>
-            <w:tcW w:w="960" w:type="dxa"/>
+            <w:tcW w:w="839" w:type="dxa"/>
+          </w:tcPr>
+          <w:p>
+            <w:pPr>
+              <w:spacing w:after="0" w:line="240" w:lineRule="auto"/>
+              <w:jc w:val="center"/>
+              <w:rPr>
+                <w:rFonts w:ascii="Times New Roman" w:eastAsia="Times New Roman" w:hAnsi="Times New Roman" w:cs="Times New Roman"/>
+                <w:b/>
+                <w:color w:val="000000"/>
+                <w:sz w:val="20"/>
+                <w:szCs w:val="20"/>
+                <w:lang w:eastAsia="en-IN"/>
+              </w:rPr>
+            </w:pPr>
+            <w:r>
+              <w:rPr>
+                <w:rFonts w:ascii="Times New Roman" w:eastAsia="Times New Roman" w:hAnsi="Times New Roman" w:cs="Times New Roman"/>
+                <w:b/>
+                <w:color w:val="000000"/>
+                <w:sz w:val="20"/>
+                <w:szCs w:val="20"/>
+                <w:lang w:eastAsia="en-IN"/>
+              </w:rPr>
+              <w:t>Epochs</w:t>
+            </w:r>
+          </w:p>
+        </w:tc>
+        <w:tc>
+          <w:tcPr>
+            <w:tcW w:w="945" w:type="dxa"/>
             <w:shd w:val="clear" w:color="auto" w:fill="auto"/>
             <w:noWrap/>
             <w:vAlign w:val="bottom"/>
@@ -3738,13 +3560,73 @@
                 <w:szCs w:val="20"/>
                 <w:lang w:eastAsia="en-IN"/>
               </w:rPr>
-              <w:t>Year</w:t>
+              <w:t>Huber Loss</w:t>
             </w:r>
           </w:p>
         </w:tc>
         <w:tc>
           <w:tcPr>
-            <w:tcW w:w="960" w:type="dxa"/>
+            <w:tcW w:w="683" w:type="dxa"/>
+          </w:tcPr>
+          <w:p>
+            <w:pPr>
+              <w:spacing w:after="0" w:line="240" w:lineRule="auto"/>
+              <w:jc w:val="center"/>
+              <w:rPr>
+                <w:rFonts w:ascii="Times New Roman" w:eastAsia="Times New Roman" w:hAnsi="Times New Roman" w:cs="Times New Roman"/>
+                <w:b/>
+                <w:color w:val="000000"/>
+                <w:sz w:val="20"/>
+                <w:szCs w:val="20"/>
+                <w:lang w:eastAsia="en-IN"/>
+              </w:rPr>
+            </w:pPr>
+            <w:r>
+              <w:rPr>
+                <w:rFonts w:ascii="Times New Roman" w:eastAsia="Times New Roman" w:hAnsi="Times New Roman" w:cs="Times New Roman"/>
+                <w:b/>
+                <w:color w:val="000000"/>
+                <w:sz w:val="20"/>
+                <w:szCs w:val="20"/>
+                <w:lang w:eastAsia="en-IN"/>
+              </w:rPr>
+              <w:t>MAE</w:t>
+            </w:r>
+          </w:p>
+        </w:tc>
+        <w:tc>
+          <w:tcPr>
+            <w:tcW w:w="973" w:type="dxa"/>
+          </w:tcPr>
+          <w:p>
+            <w:pPr>
+              <w:spacing w:after="0" w:line="240" w:lineRule="auto"/>
+              <w:jc w:val="center"/>
+              <w:rPr>
+                <w:rFonts w:ascii="Times New Roman" w:eastAsia="Times New Roman" w:hAnsi="Times New Roman" w:cs="Times New Roman"/>
+                <w:b/>
+                <w:color w:val="000000"/>
+                <w:sz w:val="20"/>
+                <w:szCs w:val="20"/>
+                <w:lang w:eastAsia="en-IN"/>
+              </w:rPr>
+            </w:pPr>
+            <w:r>
+              <w:rPr>
+                <w:rFonts w:ascii="Times New Roman" w:eastAsia="Times New Roman" w:hAnsi="Times New Roman" w:cs="Times New Roman"/>
+                <w:b/>
+                <w:color w:val="000000"/>
+                <w:sz w:val="20"/>
+                <w:szCs w:val="20"/>
+                <w:lang w:eastAsia="en-IN"/>
+              </w:rPr>
+              <w:t>Val Huber Loss</w:t>
+            </w:r>
+          </w:p>
+        </w:tc>
+        <w:tc>
+          <w:tcPr>
+            <w:tcW w:w="945" w:type="dxa"/>
             <w:shd w:val="clear" w:color="auto" w:fill="auto"/>
             <w:noWrap/>
             <w:vAlign w:val="bottom"/>
@@ -3771,7 +3653,7 @@
                 <w:szCs w:val="20"/>
                 <w:lang w:eastAsia="en-IN"/>
               </w:rPr>
-              <w:t>Number</w:t>
+              <w:t>Val MAE</w:t>
             </w:r>
           </w:p>
         </w:tc>
@@ -3783,11 +3665,7 @@
         </w:trPr>
         <w:tc>
           <w:tcPr>
-            <w:tcW w:w="960" w:type="dxa"/>
-            <w:shd w:val="clear" w:color="auto" w:fill="auto"/>
-            <w:noWrap/>
-            <w:vAlign w:val="bottom"/>
-            <w:hideMark/>
+            <w:tcW w:w="839" w:type="dxa"/>
           </w:tcPr>
           <w:p>
             <w:pPr>
@@ -3809,17 +3687,16 @@
                 <w:szCs w:val="20"/>
                 <w:lang w:eastAsia="en-IN"/>
               </w:rPr>
-              <w:t>2016</w:t>
+              <w:t>1</w:t>
             </w:r>
           </w:p>
         </w:tc>
         <w:tc>
           <w:tcPr>
-            <w:tcW w:w="960" w:type="dxa"/>
+            <w:tcW w:w="945" w:type="dxa"/>
             <w:shd w:val="clear" w:color="auto" w:fill="auto"/>
             <w:noWrap/>
             <w:vAlign w:val="bottom"/>
-            <w:hideMark/>
           </w:tcPr>
           <w:p>
             <w:pPr>
@@ -3841,7 +3718,94 @@
                 <w:szCs w:val="20"/>
                 <w:lang w:eastAsia="en-IN"/>
               </w:rPr>
-              <w:t>82</w:t>
+              <w:t>0.0846</w:t>
+            </w:r>
+          </w:p>
+        </w:tc>
+        <w:tc>
+          <w:tcPr>
+            <w:tcW w:w="683" w:type="dxa"/>
+          </w:tcPr>
+          <w:p>
+            <w:pPr>
+              <w:spacing w:after="0" w:line="240" w:lineRule="auto"/>
+              <w:jc w:val="center"/>
+              <w:rPr>
+                <w:rFonts w:ascii="Times New Roman" w:eastAsia="Times New Roman" w:hAnsi="Times New Roman" w:cs="Times New Roman"/>
+                <w:color w:val="000000"/>
+                <w:sz w:val="20"/>
+                <w:szCs w:val="20"/>
+                <w:lang w:eastAsia="en-IN"/>
+              </w:rPr>
+            </w:pPr>
+            <w:r>
+              <w:rPr>
+                <w:rFonts w:ascii="Times New Roman" w:eastAsia="Times New Roman" w:hAnsi="Times New Roman" w:cs="Times New Roman"/>
+                <w:color w:val="000000"/>
+                <w:sz w:val="20"/>
+                <w:szCs w:val="20"/>
+                <w:lang w:eastAsia="en-IN"/>
+              </w:rPr>
+              <w:t>0.1859</w:t>
+            </w:r>
+          </w:p>
+        </w:tc>
+        <w:tc>
+          <w:tcPr>
+            <w:tcW w:w="973" w:type="dxa"/>
+          </w:tcPr>
+          <w:p>
+            <w:pPr>
+              <w:spacing w:after="0" w:line="240" w:lineRule="auto"/>
+              <w:jc w:val="center"/>
+              <w:rPr>
+                <w:rFonts w:ascii="Times New Roman" w:eastAsia="Times New Roman" w:hAnsi="Times New Roman" w:cs="Times New Roman"/>
+                <w:color w:val="000000"/>
+                <w:sz w:val="20"/>
+                <w:szCs w:val="20"/>
+                <w:lang w:eastAsia="en-IN"/>
+              </w:rPr>
+            </w:pPr>
+            <w:r>
+              <w:rPr>
+                <w:rFonts w:ascii="Times New Roman" w:eastAsia="Times New Roman" w:hAnsi="Times New Roman" w:cs="Times New Roman"/>
+                <w:color w:val="000000"/>
+                <w:sz w:val="20"/>
+                <w:szCs w:val="20"/>
+                <w:lang w:eastAsia="en-IN"/>
+              </w:rPr>
+              <w:t>0.0321</w:t>
+            </w:r>
+          </w:p>
+        </w:tc>
+        <w:tc>
+          <w:tcPr>
+            <w:tcW w:w="945" w:type="dxa"/>
+            <w:shd w:val="clear" w:color="auto" w:fill="auto"/>
+            <w:noWrap/>
+            <w:vAlign w:val="bottom"/>
+          </w:tcPr>
+          <w:p>
+            <w:pPr>
+              <w:spacing w:after="0" w:line="240" w:lineRule="auto"/>
+              <w:jc w:val="center"/>
+              <w:rPr>
+                <w:rFonts w:ascii="Times New Roman" w:eastAsia="Times New Roman" w:hAnsi="Times New Roman" w:cs="Times New Roman"/>
+                <w:color w:val="000000"/>
+                <w:sz w:val="20"/>
+                <w:szCs w:val="20"/>
+                <w:lang w:eastAsia="en-IN"/>
+              </w:rPr>
+            </w:pPr>
+            <w:r>
+              <w:rPr>
+                <w:rFonts w:ascii="Times New Roman" w:eastAsia="Times New Roman" w:hAnsi="Times New Roman" w:cs="Times New Roman"/>
+                <w:color w:val="000000"/>
+                <w:sz w:val="20"/>
+                <w:szCs w:val="20"/>
+                <w:lang w:eastAsia="en-IN"/>
+              </w:rPr>
+              <w:t>0.0903</w:t>
             </w:r>
           </w:p>
         </w:tc>
@@ -3853,11 +3817,7 @@
         </w:trPr>
         <w:tc>
           <w:tcPr>
-            <w:tcW w:w="960" w:type="dxa"/>
-            <w:shd w:val="clear" w:color="auto" w:fill="auto"/>
-            <w:noWrap/>
-            <w:vAlign w:val="bottom"/>
-            <w:hideMark/>
+            <w:tcW w:w="839" w:type="dxa"/>
           </w:tcPr>
           <w:p>
             <w:pPr>
@@ -3879,17 +3839,16 @@
                 <w:szCs w:val="20"/>
                 <w:lang w:eastAsia="en-IN"/>
               </w:rPr>
-              <w:t>2015</w:t>
+              <w:t>2</w:t>
             </w:r>
           </w:p>
         </w:tc>
         <w:tc>
           <w:tcPr>
-            <w:tcW w:w="960" w:type="dxa"/>
+            <w:tcW w:w="945" w:type="dxa"/>
             <w:shd w:val="clear" w:color="auto" w:fill="auto"/>
             <w:noWrap/>
             <w:vAlign w:val="bottom"/>
-            <w:hideMark/>
           </w:tcPr>
           <w:p>
             <w:pPr>
@@ -3911,7 +3870,94 @@
                 <w:szCs w:val="20"/>
                 <w:lang w:eastAsia="en-IN"/>
               </w:rPr>
-              <w:t>86</w:t>
+              <w:t>0.0481</w:t>
+            </w:r>
+          </w:p>
+        </w:tc>
+        <w:tc>
+          <w:tcPr>
+            <w:tcW w:w="683" w:type="dxa"/>
+          </w:tcPr>
+          <w:p>
+            <w:pPr>
+              <w:spacing w:after="0" w:line="240" w:lineRule="auto"/>
+              <w:jc w:val="center"/>
+              <w:rPr>
+                <w:rFonts w:ascii="Times New Roman" w:eastAsia="Times New Roman" w:hAnsi="Times New Roman" w:cs="Times New Roman"/>
+                <w:color w:val="000000"/>
+                <w:sz w:val="20"/>
+                <w:szCs w:val="20"/>
+                <w:lang w:eastAsia="en-IN"/>
+              </w:rPr>
+            </w:pPr>
+            <w:r>
+              <w:rPr>
+                <w:rFonts w:ascii="Times New Roman" w:eastAsia="Times New Roman" w:hAnsi="Times New Roman" w:cs="Times New Roman"/>
+                <w:color w:val="000000"/>
+                <w:sz w:val="20"/>
+                <w:szCs w:val="20"/>
+                <w:lang w:eastAsia="en-IN"/>
+              </w:rPr>
+              <w:t>0.1366</w:t>
+            </w:r>
+          </w:p>
+        </w:tc>
+        <w:tc>
+          <w:tcPr>
+            <w:tcW w:w="973" w:type="dxa"/>
+          </w:tcPr>
+          <w:p>
+            <w:pPr>
+              <w:spacing w:after="0" w:line="240" w:lineRule="auto"/>
+              <w:jc w:val="center"/>
+              <w:rPr>
+                <w:rFonts w:ascii="Times New Roman" w:eastAsia="Times New Roman" w:hAnsi="Times New Roman" w:cs="Times New Roman"/>
+                <w:color w:val="000000"/>
+                <w:sz w:val="20"/>
+                <w:szCs w:val="20"/>
+                <w:lang w:eastAsia="en-IN"/>
+              </w:rPr>
+            </w:pPr>
+            <w:r>
+              <w:rPr>
+                <w:rFonts w:ascii="Times New Roman" w:eastAsia="Times New Roman" w:hAnsi="Times New Roman" w:cs="Times New Roman"/>
+                <w:color w:val="000000"/>
+                <w:sz w:val="20"/>
+                <w:szCs w:val="20"/>
+                <w:lang w:eastAsia="en-IN"/>
+              </w:rPr>
+              <w:t>0.0185</w:t>
+            </w:r>
+          </w:p>
+        </w:tc>
+        <w:tc>
+          <w:tcPr>
+            <w:tcW w:w="945" w:type="dxa"/>
+            <w:shd w:val="clear" w:color="auto" w:fill="auto"/>
+            <w:noWrap/>
+            <w:vAlign w:val="bottom"/>
+          </w:tcPr>
+          <w:p>
+            <w:pPr>
+              <w:spacing w:after="0" w:line="240" w:lineRule="auto"/>
+              <w:jc w:val="center"/>
+              <w:rPr>
+                <w:rFonts w:ascii="Times New Roman" w:eastAsia="Times New Roman" w:hAnsi="Times New Roman" w:cs="Times New Roman"/>
+                <w:color w:val="000000"/>
+                <w:sz w:val="20"/>
+                <w:szCs w:val="20"/>
+                <w:lang w:eastAsia="en-IN"/>
+              </w:rPr>
+            </w:pPr>
+            <w:r>
+              <w:rPr>
+                <w:rFonts w:ascii="Times New Roman" w:eastAsia="Times New Roman" w:hAnsi="Times New Roman" w:cs="Times New Roman"/>
+                <w:color w:val="000000"/>
+                <w:sz w:val="20"/>
+                <w:szCs w:val="20"/>
+                <w:lang w:eastAsia="en-IN"/>
+              </w:rPr>
+              <w:t>0.0813</w:t>
             </w:r>
           </w:p>
         </w:tc>
@@ -3923,11 +3969,7 @@
         </w:trPr>
         <w:tc>
           <w:tcPr>
-            <w:tcW w:w="960" w:type="dxa"/>
-            <w:shd w:val="clear" w:color="auto" w:fill="auto"/>
-            <w:noWrap/>
-            <w:vAlign w:val="bottom"/>
-            <w:hideMark/>
+            <w:tcW w:w="839" w:type="dxa"/>
           </w:tcPr>
           <w:p>
             <w:pPr>
@@ -3949,17 +3991,16 @@
                 <w:szCs w:val="20"/>
                 <w:lang w:eastAsia="en-IN"/>
               </w:rPr>
-              <w:t>2014</w:t>
+              <w:t>3</w:t>
             </w:r>
           </w:p>
         </w:tc>
         <w:tc>
           <w:tcPr>
-            <w:tcW w:w="960" w:type="dxa"/>
+            <w:tcW w:w="945" w:type="dxa"/>
             <w:shd w:val="clear" w:color="auto" w:fill="auto"/>
             <w:noWrap/>
             <w:vAlign w:val="bottom"/>
-            <w:hideMark/>
           </w:tcPr>
           <w:p>
             <w:pPr>
@@ -3981,7 +4022,94 @@
                 <w:szCs w:val="20"/>
                 <w:lang w:eastAsia="en-IN"/>
               </w:rPr>
-              <w:t>65</w:t>
+              <w:t>0.0335</w:t>
+            </w:r>
+          </w:p>
+        </w:tc>
+        <w:tc>
+          <w:tcPr>
+            <w:tcW w:w="683" w:type="dxa"/>
+          </w:tcPr>
+          <w:p>
+            <w:pPr>
+              <w:spacing w:after="0" w:line="240" w:lineRule="auto"/>
+              <w:jc w:val="center"/>
+              <w:rPr>
+                <w:rFonts w:ascii="Times New Roman" w:eastAsia="Times New Roman" w:hAnsi="Times New Roman" w:cs="Times New Roman"/>
+                <w:color w:val="000000"/>
+                <w:sz w:val="20"/>
+                <w:szCs w:val="20"/>
+                <w:lang w:eastAsia="en-IN"/>
+              </w:rPr>
+            </w:pPr>
+            <w:r>
+              <w:rPr>
+                <w:rFonts w:ascii="Times New Roman" w:eastAsia="Times New Roman" w:hAnsi="Times New Roman" w:cs="Times New Roman"/>
+                <w:color w:val="000000"/>
+                <w:sz w:val="20"/>
+                <w:szCs w:val="20"/>
+                <w:lang w:eastAsia="en-IN"/>
+              </w:rPr>
+              <w:t>0.1194</w:t>
+            </w:r>
+          </w:p>
+        </w:tc>
+        <w:tc>
+          <w:tcPr>
+            <w:tcW w:w="973" w:type="dxa"/>
+          </w:tcPr>
+          <w:p>
+            <w:pPr>
+              <w:spacing w:after="0" w:line="240" w:lineRule="auto"/>
+              <w:jc w:val="center"/>
+              <w:rPr>
+                <w:rFonts w:ascii="Times New Roman" w:eastAsia="Times New Roman" w:hAnsi="Times New Roman" w:cs="Times New Roman"/>
+                <w:color w:val="000000"/>
+                <w:sz w:val="20"/>
+                <w:szCs w:val="20"/>
+                <w:lang w:eastAsia="en-IN"/>
+              </w:rPr>
+            </w:pPr>
+            <w:r>
+              <w:rPr>
+                <w:rFonts w:ascii="Times New Roman" w:eastAsia="Times New Roman" w:hAnsi="Times New Roman" w:cs="Times New Roman"/>
+                <w:color w:val="000000"/>
+                <w:sz w:val="20"/>
+                <w:szCs w:val="20"/>
+                <w:lang w:eastAsia="en-IN"/>
+              </w:rPr>
+              <w:t>0.0192</w:t>
+            </w:r>
+          </w:p>
+        </w:tc>
+        <w:tc>
+          <w:tcPr>
+            <w:tcW w:w="945" w:type="dxa"/>
+            <w:shd w:val="clear" w:color="auto" w:fill="auto"/>
+            <w:noWrap/>
+            <w:vAlign w:val="bottom"/>
+          </w:tcPr>
+          <w:p>
+            <w:pPr>
+              <w:spacing w:after="0" w:line="240" w:lineRule="auto"/>
+              <w:jc w:val="center"/>
+              <w:rPr>
+                <w:rFonts w:ascii="Times New Roman" w:eastAsia="Times New Roman" w:hAnsi="Times New Roman" w:cs="Times New Roman"/>
+                <w:color w:val="000000"/>
+                <w:sz w:val="20"/>
+                <w:szCs w:val="20"/>
+                <w:lang w:eastAsia="en-IN"/>
+              </w:rPr>
+            </w:pPr>
+            <w:r>
+              <w:rPr>
+                <w:rFonts w:ascii="Times New Roman" w:eastAsia="Times New Roman" w:hAnsi="Times New Roman" w:cs="Times New Roman"/>
+                <w:color w:val="000000"/>
+                <w:sz w:val="20"/>
+                <w:szCs w:val="20"/>
+                <w:lang w:eastAsia="en-IN"/>
+              </w:rPr>
+              <w:t>0.0615</w:t>
             </w:r>
           </w:p>
         </w:tc>
@@ -3993,11 +4121,7 @@
         </w:trPr>
         <w:tc>
           <w:tcPr>
-            <w:tcW w:w="960" w:type="dxa"/>
-            <w:shd w:val="clear" w:color="auto" w:fill="auto"/>
-            <w:noWrap/>
-            <w:vAlign w:val="bottom"/>
-            <w:hideMark/>
+            <w:tcW w:w="839" w:type="dxa"/>
           </w:tcPr>
           <w:p>
             <w:pPr>
@@ -4019,17 +4143,16 @@
                 <w:szCs w:val="20"/>
                 <w:lang w:eastAsia="en-IN"/>
               </w:rPr>
-              <w:t>2013</w:t>
+              <w:t>20</w:t>
             </w:r>
           </w:p>
         </w:tc>
         <w:tc>
           <w:tcPr>
-            <w:tcW w:w="960" w:type="dxa"/>
+            <w:tcW w:w="945" w:type="dxa"/>
             <w:shd w:val="clear" w:color="auto" w:fill="auto"/>
             <w:noWrap/>
             <w:vAlign w:val="bottom"/>
-            <w:hideMark/>
           </w:tcPr>
           <w:p>
             <w:pPr>
@@ -4051,7 +4174,94 @@
                 <w:szCs w:val="20"/>
                 <w:lang w:eastAsia="en-IN"/>
               </w:rPr>
-              <w:t>64</w:t>
+              <w:t>0.0162</w:t>
+            </w:r>
+          </w:p>
+        </w:tc>
+        <w:tc>
+          <w:tcPr>
+            <w:tcW w:w="683" w:type="dxa"/>
+          </w:tcPr>
+          <w:p>
+            <w:pPr>
+              <w:spacing w:after="0" w:line="240" w:lineRule="auto"/>
+              <w:jc w:val="center"/>
+              <w:rPr>
+                <w:rFonts w:ascii="Times New Roman" w:eastAsia="Times New Roman" w:hAnsi="Times New Roman" w:cs="Times New Roman"/>
+                <w:color w:val="000000"/>
+                <w:sz w:val="20"/>
+                <w:szCs w:val="20"/>
+                <w:lang w:eastAsia="en-IN"/>
+              </w:rPr>
+            </w:pPr>
+            <w:r>
+              <w:rPr>
+                <w:rFonts w:ascii="Times New Roman" w:eastAsia="Times New Roman" w:hAnsi="Times New Roman" w:cs="Times New Roman"/>
+                <w:color w:val="000000"/>
+                <w:sz w:val="20"/>
+                <w:szCs w:val="20"/>
+                <w:lang w:eastAsia="en-IN"/>
+              </w:rPr>
+              <w:t>0.0984</w:t>
+            </w:r>
+          </w:p>
+        </w:tc>
+        <w:tc>
+          <w:tcPr>
+            <w:tcW w:w="973" w:type="dxa"/>
+          </w:tcPr>
+          <w:p>
+            <w:pPr>
+              <w:spacing w:after="0" w:line="240" w:lineRule="auto"/>
+              <w:jc w:val="center"/>
+              <w:rPr>
+                <w:rFonts w:ascii="Times New Roman" w:eastAsia="Times New Roman" w:hAnsi="Times New Roman" w:cs="Times New Roman"/>
+                <w:color w:val="000000"/>
+                <w:sz w:val="20"/>
+                <w:szCs w:val="20"/>
+                <w:lang w:eastAsia="en-IN"/>
+              </w:rPr>
+            </w:pPr>
+            <w:r>
+              <w:rPr>
+                <w:rFonts w:ascii="Times New Roman" w:eastAsia="Times New Roman" w:hAnsi="Times New Roman" w:cs="Times New Roman"/>
+                <w:color w:val="000000"/>
+                <w:sz w:val="20"/>
+                <w:szCs w:val="20"/>
+                <w:lang w:eastAsia="en-IN"/>
+              </w:rPr>
+              <w:t>0.0084</w:t>
+            </w:r>
+          </w:p>
+        </w:tc>
+        <w:tc>
+          <w:tcPr>
+            <w:tcW w:w="945" w:type="dxa"/>
+            <w:shd w:val="clear" w:color="auto" w:fill="auto"/>
+            <w:noWrap/>
+            <w:vAlign w:val="bottom"/>
+          </w:tcPr>
+          <w:p>
+            <w:pPr>
+              <w:spacing w:after="0" w:line="240" w:lineRule="auto"/>
+              <w:jc w:val="center"/>
+              <w:rPr>
+                <w:rFonts w:ascii="Times New Roman" w:eastAsia="Times New Roman" w:hAnsi="Times New Roman" w:cs="Times New Roman"/>
+                <w:color w:val="000000"/>
+                <w:sz w:val="20"/>
+                <w:szCs w:val="20"/>
+                <w:lang w:eastAsia="en-IN"/>
+              </w:rPr>
+            </w:pPr>
+            <w:r>
+              <w:rPr>
+                <w:rFonts w:ascii="Times New Roman" w:eastAsia="Times New Roman" w:hAnsi="Times New Roman" w:cs="Times New Roman"/>
+                <w:color w:val="000000"/>
+                <w:sz w:val="20"/>
+                <w:szCs w:val="20"/>
+                <w:lang w:eastAsia="en-IN"/>
+              </w:rPr>
+              <w:t>0.0356</w:t>
             </w:r>
           </w:p>
         </w:tc>
@@ -4063,11 +4273,7 @@
         </w:trPr>
         <w:tc>
           <w:tcPr>
-            <w:tcW w:w="960" w:type="dxa"/>
-            <w:shd w:val="clear" w:color="auto" w:fill="auto"/>
-            <w:noWrap/>
-            <w:vAlign w:val="bottom"/>
-            <w:hideMark/>
+            <w:tcW w:w="839" w:type="dxa"/>
           </w:tcPr>
           <w:p>
             <w:pPr>
@@ -4089,17 +4295,16 @@
                 <w:szCs w:val="20"/>
                 <w:lang w:eastAsia="en-IN"/>
               </w:rPr>
-              <w:t>2012</w:t>
+              <w:t>29</w:t>
             </w:r>
           </w:p>
         </w:tc>
         <w:tc>
           <w:tcPr>
-            <w:tcW w:w="960" w:type="dxa"/>
+            <w:tcW w:w="945" w:type="dxa"/>
             <w:shd w:val="clear" w:color="auto" w:fill="auto"/>
             <w:noWrap/>
             <w:vAlign w:val="bottom"/>
-            <w:hideMark/>
           </w:tcPr>
           <w:p>
             <w:pPr>
@@ -4121,7 +4326,94 @@
                 <w:szCs w:val="20"/>
                 <w:lang w:eastAsia="en-IN"/>
               </w:rPr>
-              <w:t>67</w:t>
+              <w:t>0.0129</w:t>
+            </w:r>
+          </w:p>
+        </w:tc>
+        <w:tc>
+          <w:tcPr>
+            <w:tcW w:w="683" w:type="dxa"/>
+          </w:tcPr>
+          <w:p>
+            <w:pPr>
+              <w:spacing w:after="0" w:line="240" w:lineRule="auto"/>
+              <w:jc w:val="center"/>
+              <w:rPr>
+                <w:rFonts w:ascii="Times New Roman" w:eastAsia="Times New Roman" w:hAnsi="Times New Roman" w:cs="Times New Roman"/>
+                <w:color w:val="000000"/>
+                <w:sz w:val="20"/>
+                <w:szCs w:val="20"/>
+                <w:lang w:eastAsia="en-IN"/>
+              </w:rPr>
+            </w:pPr>
+            <w:r>
+              <w:rPr>
+                <w:rFonts w:ascii="Times New Roman" w:eastAsia="Times New Roman" w:hAnsi="Times New Roman" w:cs="Times New Roman"/>
+                <w:color w:val="000000"/>
+                <w:sz w:val="20"/>
+                <w:szCs w:val="20"/>
+                <w:lang w:eastAsia="en-IN"/>
+              </w:rPr>
+              <w:t>0.0928</w:t>
+            </w:r>
+          </w:p>
+        </w:tc>
+        <w:tc>
+          <w:tcPr>
+            <w:tcW w:w="973" w:type="dxa"/>
+          </w:tcPr>
+          <w:p>
+            <w:pPr>
+              <w:spacing w:after="0" w:line="240" w:lineRule="auto"/>
+              <w:jc w:val="center"/>
+              <w:rPr>
+                <w:rFonts w:ascii="Times New Roman" w:eastAsia="Times New Roman" w:hAnsi="Times New Roman" w:cs="Times New Roman"/>
+                <w:color w:val="000000"/>
+                <w:sz w:val="20"/>
+                <w:szCs w:val="20"/>
+                <w:lang w:eastAsia="en-IN"/>
+              </w:rPr>
+            </w:pPr>
+            <w:r>
+              <w:rPr>
+                <w:rFonts w:ascii="Times New Roman" w:eastAsia="Times New Roman" w:hAnsi="Times New Roman" w:cs="Times New Roman"/>
+                <w:color w:val="000000"/>
+                <w:sz w:val="20"/>
+                <w:szCs w:val="20"/>
+                <w:lang w:eastAsia="en-IN"/>
+              </w:rPr>
+              <w:t>0.0044</w:t>
+            </w:r>
+          </w:p>
+        </w:tc>
+        <w:tc>
+          <w:tcPr>
+            <w:tcW w:w="945" w:type="dxa"/>
+            <w:shd w:val="clear" w:color="auto" w:fill="auto"/>
+            <w:noWrap/>
+            <w:vAlign w:val="bottom"/>
+          </w:tcPr>
+          <w:p>
+            <w:pPr>
+              <w:spacing w:after="0" w:line="240" w:lineRule="auto"/>
+              <w:jc w:val="center"/>
+              <w:rPr>
+                <w:rFonts w:ascii="Times New Roman" w:eastAsia="Times New Roman" w:hAnsi="Times New Roman" w:cs="Times New Roman"/>
+                <w:color w:val="000000"/>
+                <w:sz w:val="20"/>
+                <w:szCs w:val="20"/>
+                <w:lang w:eastAsia="en-IN"/>
+              </w:rPr>
+            </w:pPr>
+            <w:r>
+              <w:rPr>
+                <w:rFonts w:ascii="Times New Roman" w:eastAsia="Times New Roman" w:hAnsi="Times New Roman" w:cs="Times New Roman"/>
+                <w:color w:val="000000"/>
+                <w:sz w:val="20"/>
+                <w:szCs w:val="20"/>
+                <w:lang w:eastAsia="en-IN"/>
+              </w:rPr>
+              <w:t>0.0258</w:t>
             </w:r>
           </w:p>
         </w:tc>
@@ -4133,11 +4425,7 @@
         </w:trPr>
         <w:tc>
           <w:tcPr>
-            <w:tcW w:w="960" w:type="dxa"/>
-            <w:shd w:val="clear" w:color="auto" w:fill="auto"/>
-            <w:noWrap/>
-            <w:vAlign w:val="bottom"/>
-            <w:hideMark/>
+            <w:tcW w:w="839" w:type="dxa"/>
           </w:tcPr>
           <w:p>
             <w:pPr>
@@ -4159,17 +4447,16 @@
                 <w:szCs w:val="20"/>
                 <w:lang w:eastAsia="en-IN"/>
               </w:rPr>
-              <w:t>2011</w:t>
+              <w:t>30</w:t>
             </w:r>
           </w:p>
         </w:tc>
         <w:tc>
           <w:tcPr>
-            <w:tcW w:w="960" w:type="dxa"/>
+            <w:tcW w:w="945" w:type="dxa"/>
             <w:shd w:val="clear" w:color="auto" w:fill="auto"/>
             <w:noWrap/>
             <w:vAlign w:val="bottom"/>
-            <w:hideMark/>
           </w:tcPr>
           <w:p>
             <w:pPr>
@@ -4191,7 +4478,94 @@
                 <w:szCs w:val="20"/>
                 <w:lang w:eastAsia="en-IN"/>
               </w:rPr>
-              <w:t>56</w:t>
+              <w:t>0.0126</w:t>
+            </w:r>
+          </w:p>
+        </w:tc>
+        <w:tc>
+          <w:tcPr>
+            <w:tcW w:w="683" w:type="dxa"/>
+          </w:tcPr>
+          <w:p>
+            <w:pPr>
+              <w:spacing w:after="0" w:line="240" w:lineRule="auto"/>
+              <w:jc w:val="center"/>
+              <w:rPr>
+                <w:rFonts w:ascii="Times New Roman" w:eastAsia="Times New Roman" w:hAnsi="Times New Roman" w:cs="Times New Roman"/>
+                <w:color w:val="000000"/>
+                <w:sz w:val="20"/>
+                <w:szCs w:val="20"/>
+                <w:lang w:eastAsia="en-IN"/>
+              </w:rPr>
+            </w:pPr>
+            <w:r>
+              <w:rPr>
+                <w:rFonts w:ascii="Times New Roman" w:eastAsia="Times New Roman" w:hAnsi="Times New Roman" w:cs="Times New Roman"/>
+                <w:color w:val="000000"/>
+                <w:sz w:val="20"/>
+                <w:szCs w:val="20"/>
+                <w:lang w:eastAsia="en-IN"/>
+              </w:rPr>
+              <w:t>0.0916</w:t>
+            </w:r>
+          </w:p>
+        </w:tc>
+        <w:tc>
+          <w:tcPr>
+            <w:tcW w:w="973" w:type="dxa"/>
+          </w:tcPr>
+          <w:p>
+            <w:pPr>
+              <w:spacing w:after="0" w:line="240" w:lineRule="auto"/>
+              <w:jc w:val="center"/>
+              <w:rPr>
+                <w:rFonts w:ascii="Times New Roman" w:eastAsia="Times New Roman" w:hAnsi="Times New Roman" w:cs="Times New Roman"/>
+                <w:color w:val="000000"/>
+                <w:sz w:val="20"/>
+                <w:szCs w:val="20"/>
+                <w:lang w:eastAsia="en-IN"/>
+              </w:rPr>
+            </w:pPr>
+            <w:r>
+              <w:rPr>
+                <w:rFonts w:ascii="Times New Roman" w:eastAsia="Times New Roman" w:hAnsi="Times New Roman" w:cs="Times New Roman"/>
+                <w:color w:val="000000"/>
+                <w:sz w:val="20"/>
+                <w:szCs w:val="20"/>
+                <w:lang w:eastAsia="en-IN"/>
+              </w:rPr>
+              <w:t>0.0042</w:t>
+            </w:r>
+          </w:p>
+        </w:tc>
+        <w:tc>
+          <w:tcPr>
+            <w:tcW w:w="945" w:type="dxa"/>
+            <w:shd w:val="clear" w:color="auto" w:fill="auto"/>
+            <w:noWrap/>
+            <w:vAlign w:val="bottom"/>
+          </w:tcPr>
+          <w:p>
+            <w:pPr>
+              <w:spacing w:after="0" w:line="240" w:lineRule="auto"/>
+              <w:jc w:val="center"/>
+              <w:rPr>
+                <w:rFonts w:ascii="Times New Roman" w:eastAsia="Times New Roman" w:hAnsi="Times New Roman" w:cs="Times New Roman"/>
+                <w:color w:val="000000"/>
+                <w:sz w:val="20"/>
+                <w:szCs w:val="20"/>
+                <w:lang w:eastAsia="en-IN"/>
+              </w:rPr>
+            </w:pPr>
+            <w:r>
+              <w:rPr>
+                <w:rFonts w:ascii="Times New Roman" w:eastAsia="Times New Roman" w:hAnsi="Times New Roman" w:cs="Times New Roman"/>
+                <w:color w:val="000000"/>
+                <w:sz w:val="20"/>
+                <w:szCs w:val="20"/>
+                <w:lang w:eastAsia="en-IN"/>
+              </w:rPr>
+              <w:t>0.0285</w:t>
             </w:r>
           </w:p>
         </w:tc>
@@ -4199,74 +4573,32 @@
     </w:tbl>
     <w:p>
       <w:pPr>
-        <w:spacing w:after="0" w:line="240" w:lineRule="auto"/>
-        <w:jc w:val="both"/>
-        <w:rPr>
-          <w:rFonts w:ascii="Times New Roman" w:hAnsi="Times New Roman" w:cs="Times New Roman"/>
-          <w:sz w:val="20"/>
-          <w:szCs w:val="20"/>
-        </w:rPr>
-      </w:pPr>
-    </w:p>
-    <w:p>
-      <w:pPr>
-        <w:spacing w:after="0" w:line="240" w:lineRule="auto"/>
-        <w:jc w:val="both"/>
-        <w:rPr>
-          <w:rFonts w:ascii="Times New Roman" w:hAnsi="Times New Roman" w:cs="Times New Roman"/>
-          <w:sz w:val="20"/>
-          <w:szCs w:val="20"/>
-        </w:rPr>
-      </w:pPr>
-      <w:r>
-        <w:rPr>
-          <w:rFonts w:ascii="Times New Roman" w:hAnsi="Times New Roman" w:cs="Times New Roman"/>
-          <w:sz w:val="20"/>
-          <w:szCs w:val="20"/>
-        </w:rPr>
-        <w:t>The table caption should be placed above the table with centre justification. The figure</w:t>
-      </w:r>
-      <w:r>
-        <w:rPr>
-          <w:rFonts w:ascii="Times New Roman" w:hAnsi="Times New Roman" w:cs="Times New Roman"/>
-          <w:sz w:val="20"/>
-          <w:szCs w:val="20"/>
-        </w:rPr>
-        <w:t>/number</w:t>
-      </w:r>
-      <w:r>
-        <w:rPr>
-          <w:rFonts w:ascii="Times New Roman" w:hAnsi="Times New Roman" w:cs="Times New Roman"/>
-          <w:sz w:val="20"/>
-          <w:szCs w:val="20"/>
-        </w:rPr>
-        <w:t xml:space="preserve"> should be typed within the space for text. In exceptional cases, large tables may be written spanning both the columns. In such cases, a separate section should be created for the particular table and that section should have a single column format.</w:t>
-      </w:r>
-      <w:r>
-        <w:rPr>
-          <w:rFonts w:ascii="Times New Roman" w:hAnsi="Times New Roman" w:cs="Times New Roman"/>
-          <w:sz w:val="20"/>
-          <w:szCs w:val="20"/>
-        </w:rPr>
-        <w:t xml:space="preserve"> </w:t>
-      </w:r>
-      <w:proofErr w:type="gramStart"/>
-      <w:r>
-        <w:rPr>
-          <w:rFonts w:ascii="Times New Roman" w:hAnsi="Times New Roman" w:cs="Times New Roman"/>
-          <w:sz w:val="20"/>
-          <w:szCs w:val="20"/>
-        </w:rPr>
-        <w:t>Tables</w:t>
-      </w:r>
-      <w:proofErr w:type="gramEnd"/>
-      <w:r>
-        <w:rPr>
-          <w:rFonts w:ascii="Times New Roman" w:hAnsi="Times New Roman" w:cs="Times New Roman"/>
-          <w:sz w:val="20"/>
-          <w:szCs w:val="20"/>
-        </w:rPr>
-        <w:t xml:space="preserve"> should be referred to in the text as Table 1.</w:t>
+        <w:pStyle w:val="Heading2"/>
+        <w:ind w:left="432"/>
+        <w:rPr>
+          <w:rFonts w:ascii="Times New Roman" w:hAnsi="Times New Roman" w:cs="Times New Roman"/>
+          <w:color w:val="auto"/>
+          <w:sz w:val="20"/>
+          <w:szCs w:val="20"/>
+        </w:rPr>
+      </w:pPr>
+      <w:r>
+        <w:rPr>
+          <w:rFonts w:ascii="Times New Roman" w:hAnsi="Times New Roman" w:cs="Times New Roman"/>
+          <w:color w:val="auto"/>
+          <w:sz w:val="20"/>
+          <w:szCs w:val="20"/>
+        </w:rPr>
+        <w:t>Figure 1 shows the distribution of losses alog the training of the ANN mmodel at different epochs.</w:t>
+      </w:r>
+      <w:r>
+        <w:rPr>
+          <w:rFonts w:ascii="Times New Roman" w:hAnsi="Times New Roman" w:cs="Times New Roman"/>
+          <w:color w:val="auto"/>
+          <w:sz w:val="20"/>
+          <w:szCs w:val="20"/>
+        </w:rPr>
+        <w:t xml:space="preserve"> The fluctuation of val huber loss and val mae suggests that there is overfitting of model due to the data. The model is reading and learning the trend instead it is not generalizing or predicting.</w:t>
       </w:r>
     </w:p>
     <w:p>
@@ -4483,35 +4815,15 @@
           <w:sz w:val="20"/>
           <w:szCs w:val="20"/>
         </w:rPr>
-        <w:t xml:space="preserve">Reference to publications in conference proceedings should include surname(s) of author(s), followed by their initial(s), year of </w:t>
-      </w:r>
-      <w:proofErr w:type="spellStart"/>
-      <w:proofErr w:type="gramStart"/>
-      <w:r>
-        <w:rPr>
-          <w:rFonts w:ascii="Times New Roman" w:hAnsi="Times New Roman" w:cs="Times New Roman"/>
-          <w:sz w:val="20"/>
-          <w:szCs w:val="20"/>
-        </w:rPr>
-        <w:t>publication,</w:t>
-      </w:r>
-      <w:r>
-        <w:rPr>
-          <w:rFonts w:ascii="Times New Roman" w:hAnsi="Times New Roman" w:cs="Times New Roman"/>
-          <w:sz w:val="20"/>
-          <w:szCs w:val="20"/>
-        </w:rPr>
-        <w:t>paper</w:t>
-      </w:r>
-      <w:proofErr w:type="spellEnd"/>
-      <w:proofErr w:type="gramEnd"/>
-      <w:r>
-        <w:rPr>
-          <w:rFonts w:ascii="Times New Roman" w:hAnsi="Times New Roman" w:cs="Times New Roman"/>
-          <w:sz w:val="20"/>
-          <w:szCs w:val="20"/>
-        </w:rPr>
-        <w:t xml:space="preserve">/ page number, </w:t>
+        <w:t>Reference to publications in conference proceedings should include surname(s) of author(s), followed by their initial(s), year of publication,</w:t>
+      </w:r>
+      <w:r>
+        <w:rPr>
+          <w:rFonts w:ascii="Times New Roman" w:hAnsi="Times New Roman" w:cs="Times New Roman"/>
+          <w:sz w:val="20"/>
+          <w:szCs w:val="20"/>
+        </w:rPr>
+        <w:t xml:space="preserve">paper/ page number, </w:t>
       </w:r>
       <w:r>
         <w:rPr>
@@ -4567,27 +4879,7 @@
           <w:sz w:val="20"/>
           <w:szCs w:val="20"/>
         </w:rPr>
-        <w:t xml:space="preserve">name of </w:t>
-      </w:r>
-      <w:proofErr w:type="spellStart"/>
-      <w:proofErr w:type="gramStart"/>
-      <w:r>
-        <w:rPr>
-          <w:rFonts w:ascii="Times New Roman" w:hAnsi="Times New Roman" w:cs="Times New Roman"/>
-          <w:sz w:val="20"/>
-          <w:szCs w:val="20"/>
-        </w:rPr>
-        <w:t>publisher,place</w:t>
-      </w:r>
-      <w:proofErr w:type="spellEnd"/>
-      <w:proofErr w:type="gramEnd"/>
-      <w:r>
-        <w:rPr>
-          <w:rFonts w:ascii="Times New Roman" w:hAnsi="Times New Roman" w:cs="Times New Roman"/>
-          <w:sz w:val="20"/>
-          <w:szCs w:val="20"/>
-        </w:rPr>
-        <w:t xml:space="preserve"> of publication</w:t>
+        <w:t>name of publisher,place of publication</w:t>
       </w:r>
       <w:r>
         <w:rPr>
@@ -4651,7 +4943,7 @@
           <w:sz w:val="20"/>
           <w:szCs w:val="20"/>
         </w:rPr>
-        <w:t xml:space="preserve"> For articles by DOI, the reference </w:t>
+        <w:t xml:space="preserve"> For articles by DOI, the reference should include the name(s) of author(s), followed by </w:t>
       </w:r>
       <w:r>
         <w:rPr>
@@ -4660,7 +4952,7 @@
           <w:szCs w:val="20"/>
         </w:rPr>
         <w:lastRenderedPageBreak/>
-        <w:t xml:space="preserve">should include the name(s) of author(s), followed by initial(s), year of publication, name of source, and DOI number. For online documents, the reference should include the surname(s) of author(s) followed by initial(s), </w:t>
+        <w:t xml:space="preserve">initial(s), year of publication, name of source, and DOI number. For online documents, the reference should include the surname(s) of author(s) followed by initial(s), </w:t>
       </w:r>
       <w:r>
         <w:rPr>
@@ -4741,25 +5033,7 @@
           <w:sz w:val="20"/>
           <w:szCs w:val="20"/>
         </w:rPr>
-        <w:t xml:space="preserve">Kerschen, G. and </w:t>
-      </w:r>
-      <w:proofErr w:type="spellStart"/>
-      <w:r>
-        <w:rPr>
-          <w:rFonts w:ascii="Times New Roman" w:hAnsi="Times New Roman" w:cs="Times New Roman"/>
-          <w:sz w:val="20"/>
-          <w:szCs w:val="20"/>
-        </w:rPr>
-        <w:t>Golinval</w:t>
-      </w:r>
-      <w:proofErr w:type="spellEnd"/>
-      <w:r>
-        <w:rPr>
-          <w:rFonts w:ascii="Times New Roman" w:hAnsi="Times New Roman" w:cs="Times New Roman"/>
-          <w:sz w:val="20"/>
-          <w:szCs w:val="20"/>
-        </w:rPr>
-        <w:t>. J.C.,2002, J. Sound Vib., 249, 849 - 865.</w:t>
+        <w:t>Kerschen, G. and Golinval. J.C.,2002, J. Sound Vib., 249, 849 - 865.</w:t>
       </w:r>
     </w:p>
     <w:p>
@@ -4866,27 +5140,7 @@
           <w:sz w:val="20"/>
           <w:szCs w:val="20"/>
         </w:rPr>
-        <w:t xml:space="preserve">Sarkar, S., Lore, K.G., and Sarkar, S., Proc. 2015 International Conference on Cognitive </w:t>
-      </w:r>
-      <w:proofErr w:type="spellStart"/>
-      <w:proofErr w:type="gramStart"/>
-      <w:r>
-        <w:rPr>
-          <w:rFonts w:ascii="Times New Roman" w:hAnsi="Times New Roman" w:cs="Times New Roman"/>
-          <w:sz w:val="20"/>
-          <w:szCs w:val="20"/>
-        </w:rPr>
-        <w:t>Computation:Integrating</w:t>
-      </w:r>
-      <w:proofErr w:type="spellEnd"/>
-      <w:proofErr w:type="gramEnd"/>
-      <w:r>
-        <w:rPr>
-          <w:rFonts w:ascii="Times New Roman" w:hAnsi="Times New Roman" w:cs="Times New Roman"/>
-          <w:sz w:val="20"/>
-          <w:szCs w:val="20"/>
-        </w:rPr>
-        <w:t xml:space="preserve"> Neural and Symbolic Approaches - COCO’</w:t>
+        <w:t>Sarkar, S., Lore, K.G., and Sarkar, S., Proc. 2015 International Conference on Cognitive Computation:Integrating Neural and Symbolic Approaches - COCO’</w:t>
       </w:r>
       <w:r>
         <w:rPr>
@@ -5450,7 +5704,6 @@
         </w:rPr>
         <w:t>3</w:t>
       </w:r>
-      <w:proofErr w:type="gramStart"/>
       <w:r>
         <w:rPr>
           <w:rFonts w:ascii="Times New Roman" w:hAnsi="Times New Roman" w:cs="Times New Roman"/>
@@ -5466,57 +5719,7 @@
           <w:szCs w:val="20"/>
           <w:lang w:eastAsia="en-IN"/>
         </w:rPr>
-        <w:t xml:space="preserve"> Cartwright</w:t>
-      </w:r>
-      <w:proofErr w:type="gramEnd"/>
-      <w:r>
-        <w:rPr>
-          <w:rFonts w:ascii="Times New Roman" w:eastAsia="Times New Roman" w:hAnsi="Times New Roman" w:cs="Times New Roman"/>
-          <w:sz w:val="20"/>
-          <w:szCs w:val="20"/>
-          <w:lang w:eastAsia="en-IN"/>
-        </w:rPr>
-        <w:t>, J.</w:t>
-      </w:r>
-      <w:proofErr w:type="gramStart"/>
-      <w:r>
-        <w:rPr>
-          <w:rFonts w:ascii="Times New Roman" w:eastAsia="Times New Roman" w:hAnsi="Times New Roman" w:cs="Times New Roman"/>
-          <w:sz w:val="20"/>
-          <w:szCs w:val="20"/>
-          <w:lang w:eastAsia="en-IN"/>
-        </w:rPr>
-        <w:t>,  Big</w:t>
-      </w:r>
-      <w:proofErr w:type="gramEnd"/>
-      <w:r>
-        <w:rPr>
-          <w:rFonts w:ascii="Times New Roman" w:eastAsia="Times New Roman" w:hAnsi="Times New Roman" w:cs="Times New Roman"/>
-          <w:sz w:val="20"/>
-          <w:szCs w:val="20"/>
-          <w:lang w:eastAsia="en-IN"/>
-        </w:rPr>
-        <w:t xml:space="preserve"> stars have weather too. (IOP Publishing </w:t>
-      </w:r>
-      <w:proofErr w:type="spellStart"/>
-      <w:r>
-        <w:rPr>
-          <w:rFonts w:ascii="Times New Roman" w:eastAsia="Times New Roman" w:hAnsi="Times New Roman" w:cs="Times New Roman"/>
-          <w:sz w:val="20"/>
-          <w:szCs w:val="20"/>
-          <w:lang w:eastAsia="en-IN"/>
-        </w:rPr>
-        <w:t>PhysicsWeb</w:t>
-      </w:r>
-      <w:proofErr w:type="spellEnd"/>
-      <w:r>
-        <w:rPr>
-          <w:rFonts w:ascii="Times New Roman" w:eastAsia="Times New Roman" w:hAnsi="Times New Roman" w:cs="Times New Roman"/>
-          <w:sz w:val="20"/>
-          <w:szCs w:val="20"/>
-          <w:lang w:eastAsia="en-IN"/>
-        </w:rPr>
-        <w:t xml:space="preserve">, 2007), </w:t>
+        <w:t xml:space="preserve"> Cartwright, J.,  Big stars have weather too. (IOP Publishing PhysicsWeb, 2007), </w:t>
       </w:r>
       <w:r>
         <w:rPr>
@@ -7139,6 +7342,7 @@
   <w:style w:type="character" w:default="1" w:styleId="DefaultParagraphFont">
     <w:name w:val="Default Paragraph Font"/>
     <w:uiPriority w:val="1"/>
+    <w:semiHidden/>
     <w:unhideWhenUsed/>
   </w:style>
   <w:style w:type="table" w:default="1" w:styleId="TableNormal">

</xml_diff>